<commit_message>
Adding changes to design document
</commit_message>
<xml_diff>
--- a/Database design document.docx
+++ b/Database design document.docx
@@ -599,7 +599,31 @@
         <w:rPr>
           <w:rFonts w:cstheme="minorHAnsi"/>
         </w:rPr>
-        <w:t>Attributes: Lender ID, Car ID, Insurance.</w:t>
+        <w:t>Attributes:</w:t>
+      </w:r>
+      <w:r>
+        <w:rPr>
+          <w:rFonts w:cstheme="minorHAnsi"/>
+        </w:rPr>
+        <w:t xml:space="preserve"> </w:t>
+      </w:r>
+      <w:r>
+        <w:rPr>
+          <w:rFonts w:cstheme="minorHAnsi"/>
+        </w:rPr>
+        <w:t>Car ID, Insurance</w:t>
+      </w:r>
+      <w:r>
+        <w:rPr>
+          <w:rFonts w:cstheme="minorHAnsi"/>
+        </w:rPr>
+        <w:t xml:space="preserve"> number</w:t>
+      </w:r>
+      <w:r>
+        <w:rPr>
+          <w:rFonts w:cstheme="minorHAnsi"/>
+        </w:rPr>
+        <w:t>.</w:t>
       </w:r>
     </w:p>
     <w:p>
@@ -759,21 +783,7 @@
         <w:rPr>
           <w:rFonts w:cstheme="minorHAnsi"/>
         </w:rPr>
-        <w:t xml:space="preserve"> </w:t>
-      </w:r>
-      <w:proofErr w:type="gramStart"/>
-      <w:r>
-        <w:rPr>
-          <w:rFonts w:cstheme="minorHAnsi"/>
-        </w:rPr>
-        <w:t>Moreover</w:t>
-      </w:r>
-      <w:proofErr w:type="gramEnd"/>
-      <w:r>
-        <w:rPr>
-          <w:rFonts w:cstheme="minorHAnsi"/>
-        </w:rPr>
-        <w:t>, the admin will have the ability to post/update a car on the portal.</w:t>
+        <w:t xml:space="preserve"> Moreover, the admin will have the ability to post/update a car on the portal.</w:t>
       </w:r>
     </w:p>
     <w:p>
@@ -1208,19 +1218,7 @@
         <w:rPr>
           <w:rFonts w:cstheme="minorHAnsi"/>
         </w:rPr>
-        <w:t xml:space="preserve">             User: </w:t>
-      </w:r>
-      <w:r>
-        <w:rPr>
-          <w:rFonts w:cstheme="minorHAnsi"/>
-        </w:rPr>
-        <w:t>One-to-many relationship</w:t>
-      </w:r>
-      <w:r>
-        <w:rPr>
-          <w:rFonts w:cstheme="minorHAnsi"/>
-        </w:rPr>
-        <w:t>. A user can view multiple cars.</w:t>
+        <w:t xml:space="preserve">             User: One-to-many relationship. A user can view multiple cars.</w:t>
       </w:r>
     </w:p>
     <w:p>
@@ -1284,13 +1282,7 @@
         <w:rPr>
           <w:rFonts w:cstheme="minorHAnsi"/>
         </w:rPr>
-        <w:t xml:space="preserve"> </w:t>
-      </w:r>
-      <w:r>
-        <w:rPr>
-          <w:rFonts w:cstheme="minorHAnsi"/>
-        </w:rPr>
-        <w:t>Availability</w:t>
+        <w:t xml:space="preserve"> Availability</w:t>
       </w:r>
       <w:r>
         <w:rPr>
@@ -1682,7 +1674,19 @@
         <w:rPr>
           <w:rFonts w:cstheme="minorHAnsi"/>
         </w:rPr>
-        <w:t>Attributes: Insurance ID, Type, Premium.</w:t>
+        <w:t>Attributes: Insurance ID,</w:t>
+      </w:r>
+      <w:r>
+        <w:rPr>
+          <w:rFonts w:cstheme="minorHAnsi"/>
+        </w:rPr>
+        <w:t xml:space="preserve"> Insurance</w:t>
+      </w:r>
+      <w:r>
+        <w:rPr>
+          <w:rFonts w:cstheme="minorHAnsi"/>
+        </w:rPr>
+        <w:t xml:space="preserve"> Type, Premium.</w:t>
       </w:r>
     </w:p>
     <w:p>

</xml_diff>